<commit_message>
Polish for SDD/SRS/Test Plan
Did another polish run through word documents.
Created PDF files for SDD.
Created PDF files for SRS.
Created PDF files for Test Plan.
Created new directory for finalized project.
Moved PDF files into new directory.
</commit_message>
<xml_diff>
--- a/SDD/SDD Master.docx
+++ b/SDD/SDD Master.docx
@@ -182,12 +182,10 @@
           <w:sz w:val="16"/>
         </w:rPr>
         <w:sectPr>
-          <w:headerReference w:type="even" r:id="rId7"/>
-          <w:headerReference w:type="default" r:id="rId8"/>
-          <w:footerReference w:type="even" r:id="rId9"/>
-          <w:footerReference w:type="default" r:id="rId10"/>
-          <w:headerReference w:type="first" r:id="rId11"/>
-          <w:footerReference w:type="first" r:id="rId12"/>
+          <w:headerReference w:type="default" r:id="rId7"/>
+          <w:footerReference w:type="default" r:id="rId8"/>
+          <w:headerReference w:type="first" r:id="rId9"/>
+          <w:footerReference w:type="first" r:id="rId10"/>
           <w:pgSz w:w="12240" w:h="15840" w:code="1"/>
           <w:pgMar w:top="1440" w:right="1440" w:bottom="1440" w:left="1440" w:header="1440" w:footer="1440" w:gutter="0"/>
           <w:cols w:space="720"/>
@@ -250,18 +248,13 @@
     <w:p>
       <w:pPr>
         <w:pStyle w:val="TOC1"/>
-        <w:tabs>
-          <w:tab w:val="right" w:leader="dot" w:pos="9350"/>
-        </w:tabs>
-        <w:rPr>
-          <w:rFonts w:ascii="Arial" w:hAnsi="Arial" w:cs="Arial"/>
-          <w:b w:val="0"/>
-          <w:caps w:val="0"/>
+        <w:rPr>
+          <w:rFonts w:ascii="Arial" w:hAnsi="Arial" w:cs="Arial"/>
           <w:noProof/>
           <w:sz w:val="24"/>
         </w:rPr>
       </w:pPr>
-      <w:hyperlink w:anchor="_Toc117484244" w:history="1">
+      <w:hyperlink w:anchor="_Toc117484250" w:history="1">
         <w:r>
           <w:rPr>
             <w:rStyle w:val="Hyperlink"/>
@@ -269,7 +262,25 @@
             <w:noProof/>
             <w:u w:val="none"/>
           </w:rPr>
-          <w:t>1 Introduction</w:t>
+          <w:t>1</w:t>
+        </w:r>
+        <w:r>
+          <w:rPr>
+            <w:rStyle w:val="Hyperlink"/>
+            <w:rFonts w:ascii="Arial" w:hAnsi="Arial" w:cs="Arial"/>
+            <w:noProof/>
+            <w:u w:val="none"/>
+          </w:rPr>
+          <w:t xml:space="preserve"> </w:t>
+        </w:r>
+        <w:r>
+          <w:rPr>
+            <w:rStyle w:val="Hyperlink"/>
+            <w:rFonts w:ascii="Arial" w:hAnsi="Arial" w:cs="Arial"/>
+            <w:noProof/>
+            <w:u w:val="none"/>
+          </w:rPr>
+          <w:t>INTRODUCTION</w:t>
         </w:r>
         <w:r>
           <w:rPr>
@@ -283,41 +294,7 @@
             <w:rFonts w:ascii="Arial" w:hAnsi="Arial" w:cs="Arial"/>
             <w:noProof/>
           </w:rPr>
-          <w:fldChar w:fldCharType="begin"/>
-        </w:r>
-        <w:r>
-          <w:rPr>
-            <w:rFonts w:ascii="Arial" w:hAnsi="Arial" w:cs="Arial"/>
-            <w:noProof/>
-          </w:rPr>
-          <w:instrText xml:space="preserve"> PAGEREF _Toc117484244 \h </w:instrText>
-        </w:r>
-        <w:r>
-          <w:rPr>
-            <w:rFonts w:ascii="Arial" w:hAnsi="Arial" w:cs="Arial"/>
-            <w:noProof/>
-          </w:rPr>
-        </w:r>
-        <w:r>
-          <w:rPr>
-            <w:rFonts w:ascii="Arial" w:hAnsi="Arial" w:cs="Arial"/>
-            <w:noProof/>
-          </w:rPr>
-          <w:fldChar w:fldCharType="separate"/>
-        </w:r>
-        <w:r>
-          <w:rPr>
-            <w:rFonts w:ascii="Arial" w:hAnsi="Arial" w:cs="Arial"/>
-            <w:noProof/>
-          </w:rPr>
           <w:t>1</w:t>
-        </w:r>
-        <w:r>
-          <w:rPr>
-            <w:rFonts w:ascii="Arial" w:hAnsi="Arial" w:cs="Arial"/>
-            <w:noProof/>
-          </w:rPr>
-          <w:fldChar w:fldCharType="end"/>
         </w:r>
       </w:hyperlink>
     </w:p>
@@ -356,41 +333,7 @@
             <w:rFonts w:ascii="Arial" w:hAnsi="Arial" w:cs="Arial"/>
             <w:noProof/>
           </w:rPr>
-          <w:fldChar w:fldCharType="begin"/>
-        </w:r>
-        <w:r>
-          <w:rPr>
-            <w:rFonts w:ascii="Arial" w:hAnsi="Arial" w:cs="Arial"/>
-            <w:noProof/>
-          </w:rPr>
-          <w:instrText xml:space="preserve"> PAGEREF _Toc117484245 \h </w:instrText>
-        </w:r>
-        <w:r>
-          <w:rPr>
-            <w:rFonts w:ascii="Arial" w:hAnsi="Arial" w:cs="Arial"/>
-            <w:noProof/>
-          </w:rPr>
-        </w:r>
-        <w:r>
-          <w:rPr>
-            <w:rFonts w:ascii="Arial" w:hAnsi="Arial" w:cs="Arial"/>
-            <w:noProof/>
-          </w:rPr>
-          <w:fldChar w:fldCharType="separate"/>
-        </w:r>
-        <w:r>
-          <w:rPr>
-            <w:rFonts w:ascii="Arial" w:hAnsi="Arial" w:cs="Arial"/>
-            <w:noProof/>
-          </w:rPr>
           <w:t>1</w:t>
-        </w:r>
-        <w:r>
-          <w:rPr>
-            <w:rFonts w:ascii="Arial" w:hAnsi="Arial" w:cs="Arial"/>
-            <w:noProof/>
-          </w:rPr>
-          <w:fldChar w:fldCharType="end"/>
         </w:r>
       </w:hyperlink>
     </w:p>
@@ -429,41 +372,7 @@
             <w:rFonts w:ascii="Arial" w:hAnsi="Arial" w:cs="Arial"/>
             <w:noProof/>
           </w:rPr>
-          <w:fldChar w:fldCharType="begin"/>
-        </w:r>
-        <w:r>
-          <w:rPr>
-            <w:rFonts w:ascii="Arial" w:hAnsi="Arial" w:cs="Arial"/>
-            <w:noProof/>
-          </w:rPr>
-          <w:instrText xml:space="preserve"> PAGEREF _Toc117484246 \h </w:instrText>
-        </w:r>
-        <w:r>
-          <w:rPr>
-            <w:rFonts w:ascii="Arial" w:hAnsi="Arial" w:cs="Arial"/>
-            <w:noProof/>
-          </w:rPr>
-        </w:r>
-        <w:r>
-          <w:rPr>
-            <w:rFonts w:ascii="Arial" w:hAnsi="Arial" w:cs="Arial"/>
-            <w:noProof/>
-          </w:rPr>
-          <w:fldChar w:fldCharType="separate"/>
-        </w:r>
-        <w:r>
-          <w:rPr>
-            <w:rFonts w:ascii="Arial" w:hAnsi="Arial" w:cs="Arial"/>
-            <w:noProof/>
-          </w:rPr>
           <w:t>1</w:t>
-        </w:r>
-        <w:r>
-          <w:rPr>
-            <w:rFonts w:ascii="Arial" w:hAnsi="Arial" w:cs="Arial"/>
-            <w:noProof/>
-          </w:rPr>
-          <w:fldChar w:fldCharType="end"/>
         </w:r>
       </w:hyperlink>
     </w:p>
@@ -502,41 +411,7 @@
             <w:rFonts w:ascii="Arial" w:hAnsi="Arial" w:cs="Arial"/>
             <w:noProof/>
           </w:rPr>
-          <w:fldChar w:fldCharType="begin"/>
-        </w:r>
-        <w:r>
-          <w:rPr>
-            <w:rFonts w:ascii="Arial" w:hAnsi="Arial" w:cs="Arial"/>
-            <w:noProof/>
-          </w:rPr>
-          <w:instrText xml:space="preserve"> PAGEREF _Toc117484247 \h </w:instrText>
-        </w:r>
-        <w:r>
-          <w:rPr>
-            <w:rFonts w:ascii="Arial" w:hAnsi="Arial" w:cs="Arial"/>
-            <w:noProof/>
-          </w:rPr>
-        </w:r>
-        <w:r>
-          <w:rPr>
-            <w:rFonts w:ascii="Arial" w:hAnsi="Arial" w:cs="Arial"/>
-            <w:noProof/>
-          </w:rPr>
-          <w:fldChar w:fldCharType="separate"/>
-        </w:r>
-        <w:r>
-          <w:rPr>
-            <w:rFonts w:ascii="Arial" w:hAnsi="Arial" w:cs="Arial"/>
-            <w:noProof/>
-          </w:rPr>
           <w:t>1</w:t>
-        </w:r>
-        <w:r>
-          <w:rPr>
-            <w:rFonts w:ascii="Arial" w:hAnsi="Arial" w:cs="Arial"/>
-            <w:noProof/>
-          </w:rPr>
-          <w:fldChar w:fldCharType="end"/>
         </w:r>
       </w:hyperlink>
     </w:p>
@@ -581,53 +456,9 @@
     </w:p>
     <w:p>
       <w:pPr>
-        <w:pStyle w:val="TOC2"/>
-        <w:tabs>
-          <w:tab w:val="right" w:leader="dot" w:pos="9350"/>
-        </w:tabs>
-        <w:rPr>
-          <w:rFonts w:ascii="Arial" w:hAnsi="Arial" w:cs="Arial"/>
-          <w:smallCaps w:val="0"/>
-          <w:noProof/>
-          <w:sz w:val="24"/>
-        </w:rPr>
-      </w:pPr>
-      <w:hyperlink w:anchor="_Toc117484249" w:history="1">
-        <w:r>
-          <w:rPr>
-            <w:rStyle w:val="Hyperlink"/>
-            <w:rFonts w:ascii="Arial" w:hAnsi="Arial" w:cs="Arial"/>
-            <w:noProof/>
-            <w:u w:val="none"/>
-          </w:rPr>
-          <w:t>1.5 Document Overview</w:t>
-        </w:r>
-        <w:r>
-          <w:rPr>
-            <w:rFonts w:ascii="Arial" w:hAnsi="Arial" w:cs="Arial"/>
-            <w:noProof/>
-          </w:rPr>
-          <w:tab/>
-        </w:r>
-        <w:r>
-          <w:rPr>
-            <w:rFonts w:ascii="Arial" w:hAnsi="Arial" w:cs="Arial"/>
-            <w:noProof/>
-          </w:rPr>
-          <w:t>2</w:t>
-        </w:r>
-      </w:hyperlink>
-    </w:p>
-    <w:p>
-      <w:pPr>
         <w:pStyle w:val="TOC1"/>
-        <w:tabs>
-          <w:tab w:val="right" w:leader="dot" w:pos="9350"/>
-        </w:tabs>
-        <w:rPr>
-          <w:rFonts w:ascii="Arial" w:hAnsi="Arial" w:cs="Arial"/>
-          <w:b w:val="0"/>
-          <w:caps w:val="0"/>
+        <w:rPr>
+          <w:rFonts w:ascii="Arial" w:hAnsi="Arial" w:cs="Arial"/>
           <w:noProof/>
           <w:sz w:val="24"/>
         </w:rPr>
@@ -898,7 +729,25 @@
             <w:noProof/>
             <w:u w:val="none"/>
           </w:rPr>
-          <w:t xml:space="preserve">2.6 </w:t>
+          <w:t>2.</w:t>
+        </w:r>
+        <w:r>
+          <w:rPr>
+            <w:rStyle w:val="Hyperlink"/>
+            <w:rFonts w:ascii="Arial" w:hAnsi="Arial" w:cs="Arial"/>
+            <w:noProof/>
+            <w:u w:val="none"/>
+          </w:rPr>
+          <w:t>6</w:t>
+        </w:r>
+        <w:r>
+          <w:rPr>
+            <w:rStyle w:val="Hyperlink"/>
+            <w:rFonts w:ascii="Arial" w:hAnsi="Arial" w:cs="Arial"/>
+            <w:noProof/>
+            <w:u w:val="none"/>
+          </w:rPr>
+          <w:t xml:space="preserve"> </w:t>
         </w:r>
         <w:r>
           <w:rPr>
@@ -909,11 +758,71 @@
         <w:r>
           <w:rPr>
             <w:rFonts w:ascii="Arial" w:hAnsi="Arial" w:cs="Arial"/>
-            <w:b/>
-            <w:sz w:val="36"/>
-            <w:szCs w:val="30"/>
+          </w:rPr>
+          <w:t xml:space="preserve"> class</w:t>
+        </w:r>
+        <w:r>
+          <w:rPr>
+            <w:rFonts w:ascii="Arial" w:hAnsi="Arial" w:cs="Arial"/>
+            <w:noProof/>
+          </w:rPr>
+          <w:tab/>
+        </w:r>
+      </w:hyperlink>
+      <w:r>
+        <w:rPr>
+          <w:rFonts w:ascii="Arial" w:hAnsi="Arial" w:cs="Arial"/>
+          <w:noProof/>
+        </w:rPr>
+        <w:t>9</w:t>
+      </w:r>
+    </w:p>
+    <w:p>
+      <w:pPr>
+        <w:pStyle w:val="TOC2"/>
+        <w:tabs>
+          <w:tab w:val="right" w:leader="dot" w:pos="9350"/>
+        </w:tabs>
+        <w:rPr>
+          <w:rFonts w:ascii="Arial" w:hAnsi="Arial" w:cs="Arial"/>
+          <w:smallCaps w:val="0"/>
+          <w:noProof/>
+          <w:sz w:val="24"/>
+        </w:rPr>
+      </w:pPr>
+      <w:hyperlink w:anchor="_Toc117484252" w:history="1">
+        <w:r>
+          <w:rPr>
+            <w:rStyle w:val="Hyperlink"/>
+            <w:rFonts w:ascii="Arial" w:hAnsi="Arial" w:cs="Arial"/>
+            <w:noProof/>
+            <w:u w:val="none"/>
+          </w:rPr>
+          <w:t>2.</w:t>
+        </w:r>
+        <w:r>
+          <w:rPr>
+            <w:rStyle w:val="Hyperlink"/>
+            <w:rFonts w:ascii="Arial" w:hAnsi="Arial" w:cs="Arial"/>
+            <w:noProof/>
+            <w:u w:val="none"/>
+          </w:rPr>
+          <w:t>7</w:t>
+        </w:r>
+        <w:r>
+          <w:rPr>
+            <w:rStyle w:val="Hyperlink"/>
+            <w:rFonts w:ascii="Arial" w:hAnsi="Arial" w:cs="Arial"/>
+            <w:noProof/>
+            <w:u w:val="none"/>
           </w:rPr>
           <w:t xml:space="preserve"> </w:t>
+        </w:r>
+        <w:r>
+          <w:rPr>
+            <w:rFonts w:ascii="Arial" w:hAnsi="Arial" w:cs="Arial"/>
+          </w:rPr>
+          <w:t xml:space="preserve">Bishop </w:t>
         </w:r>
         <w:r>
           <w:rPr>
@@ -933,7 +842,7 @@
             <w:rFonts w:ascii="Arial" w:hAnsi="Arial" w:cs="Arial"/>
             <w:noProof/>
           </w:rPr>
-          <w:t>9</w:t>
+          <w:t>12</w:t>
         </w:r>
       </w:hyperlink>
     </w:p>
@@ -958,13 +867,37 @@
             <w:noProof/>
             <w:u w:val="none"/>
           </w:rPr>
-          <w:t xml:space="preserve">2.7 </w:t>
+          <w:t>2.</w:t>
+        </w:r>
+        <w:r>
+          <w:rPr>
+            <w:rStyle w:val="Hyperlink"/>
+            <w:rFonts w:ascii="Arial" w:hAnsi="Arial" w:cs="Arial"/>
+            <w:noProof/>
+            <w:u w:val="none"/>
+          </w:rPr>
+          <w:t>8</w:t>
+        </w:r>
+        <w:r>
+          <w:rPr>
+            <w:rStyle w:val="Hyperlink"/>
+            <w:rFonts w:ascii="Arial" w:hAnsi="Arial" w:cs="Arial"/>
+            <w:noProof/>
+            <w:u w:val="none"/>
+          </w:rPr>
+          <w:t xml:space="preserve"> </w:t>
         </w:r>
         <w:r>
           <w:rPr>
             <w:rFonts w:ascii="Arial" w:hAnsi="Arial" w:cs="Arial"/>
           </w:rPr>
-          <w:t>Bishop class</w:t>
+          <w:t xml:space="preserve">King </w:t>
+        </w:r>
+        <w:r>
+          <w:rPr>
+            <w:rFonts w:ascii="Arial" w:hAnsi="Arial" w:cs="Arial"/>
+          </w:rPr>
+          <w:t>class</w:t>
         </w:r>
         <w:r>
           <w:rPr>
@@ -978,66 +911,24 @@
             <w:rFonts w:ascii="Arial" w:hAnsi="Arial" w:cs="Arial"/>
             <w:noProof/>
           </w:rPr>
-          <w:t>1</w:t>
-        </w:r>
-        <w:r>
-          <w:rPr>
-            <w:rFonts w:ascii="Arial" w:hAnsi="Arial" w:cs="Arial"/>
-            <w:noProof/>
-          </w:rPr>
-          <w:fldChar w:fldCharType="begin"/>
-        </w:r>
-        <w:r>
-          <w:rPr>
-            <w:rFonts w:ascii="Arial" w:hAnsi="Arial" w:cs="Arial"/>
-            <w:noProof/>
-          </w:rPr>
-          <w:instrText xml:space="preserve"> PAGEREF _Toc117484252 \h </w:instrText>
-        </w:r>
-        <w:r>
-          <w:rPr>
-            <w:rFonts w:ascii="Arial" w:hAnsi="Arial" w:cs="Arial"/>
-            <w:noProof/>
-          </w:rPr>
-        </w:r>
-        <w:r>
-          <w:rPr>
-            <w:rFonts w:ascii="Arial" w:hAnsi="Arial" w:cs="Arial"/>
-            <w:noProof/>
-          </w:rPr>
-          <w:fldChar w:fldCharType="separate"/>
-        </w:r>
-        <w:r>
-          <w:rPr>
-            <w:rFonts w:ascii="Arial" w:hAnsi="Arial" w:cs="Arial"/>
-            <w:noProof/>
-          </w:rPr>
-          <w:t>2</w:t>
-        </w:r>
-        <w:r>
-          <w:rPr>
-            <w:rFonts w:ascii="Arial" w:hAnsi="Arial" w:cs="Arial"/>
-            <w:noProof/>
-          </w:rPr>
-          <w:fldChar w:fldCharType="end"/>
+          <w:t>13</w:t>
         </w:r>
       </w:hyperlink>
     </w:p>
     <w:p>
       <w:pPr>
-        <w:pStyle w:val="TOC1"/>
+        <w:pStyle w:val="TOC2"/>
         <w:tabs>
           <w:tab w:val="right" w:leader="dot" w:pos="9350"/>
         </w:tabs>
         <w:rPr>
           <w:rFonts w:ascii="Arial" w:hAnsi="Arial" w:cs="Arial"/>
-          <w:b w:val="0"/>
-          <w:caps w:val="0"/>
+          <w:smallCaps w:val="0"/>
           <w:noProof/>
           <w:sz w:val="24"/>
         </w:rPr>
       </w:pPr>
-      <w:hyperlink w:anchor="_Toc117484253" w:history="1">
+      <w:hyperlink w:anchor="_Toc117484252" w:history="1">
         <w:r>
           <w:rPr>
             <w:rStyle w:val="Hyperlink"/>
@@ -1045,7 +936,37 @@
             <w:noProof/>
             <w:u w:val="none"/>
           </w:rPr>
-          <w:t>3 High-Level Design</w:t>
+          <w:t>2.</w:t>
+        </w:r>
+        <w:r>
+          <w:rPr>
+            <w:rStyle w:val="Hyperlink"/>
+            <w:rFonts w:ascii="Arial" w:hAnsi="Arial" w:cs="Arial"/>
+            <w:noProof/>
+            <w:u w:val="none"/>
+          </w:rPr>
+          <w:t>9</w:t>
+        </w:r>
+        <w:r>
+          <w:rPr>
+            <w:rStyle w:val="Hyperlink"/>
+            <w:rFonts w:ascii="Arial" w:hAnsi="Arial" w:cs="Arial"/>
+            <w:noProof/>
+            <w:u w:val="none"/>
+          </w:rPr>
+          <w:t xml:space="preserve"> </w:t>
+        </w:r>
+        <w:r>
+          <w:rPr>
+            <w:rFonts w:ascii="Arial" w:hAnsi="Arial" w:cs="Arial"/>
+          </w:rPr>
+          <w:t xml:space="preserve">Knight </w:t>
+        </w:r>
+        <w:r>
+          <w:rPr>
+            <w:rFonts w:ascii="Arial" w:hAnsi="Arial" w:cs="Arial"/>
+          </w:rPr>
+          <w:t>class</w:t>
         </w:r>
         <w:r>
           <w:rPr>
@@ -1059,59 +980,24 @@
             <w:rFonts w:ascii="Arial" w:hAnsi="Arial" w:cs="Arial"/>
             <w:noProof/>
           </w:rPr>
-          <w:fldChar w:fldCharType="begin"/>
-        </w:r>
-        <w:r>
-          <w:rPr>
-            <w:rFonts w:ascii="Arial" w:hAnsi="Arial" w:cs="Arial"/>
-            <w:noProof/>
-          </w:rPr>
-          <w:instrText xml:space="preserve"> PAGEREF _Toc117484253 \h </w:instrText>
-        </w:r>
-        <w:r>
-          <w:rPr>
-            <w:rFonts w:ascii="Arial" w:hAnsi="Arial" w:cs="Arial"/>
-            <w:noProof/>
-          </w:rPr>
-        </w:r>
-        <w:r>
-          <w:rPr>
-            <w:rFonts w:ascii="Arial" w:hAnsi="Arial" w:cs="Arial"/>
-            <w:noProof/>
-          </w:rPr>
-          <w:fldChar w:fldCharType="separate"/>
-        </w:r>
-        <w:r>
-          <w:rPr>
-            <w:rFonts w:ascii="Arial" w:hAnsi="Arial" w:cs="Arial"/>
-            <w:noProof/>
-          </w:rPr>
-          <w:t>3</w:t>
-        </w:r>
-        <w:r>
-          <w:rPr>
-            <w:rFonts w:ascii="Arial" w:hAnsi="Arial" w:cs="Arial"/>
-            <w:noProof/>
-          </w:rPr>
-          <w:fldChar w:fldCharType="end"/>
+          <w:t>14</w:t>
         </w:r>
       </w:hyperlink>
     </w:p>
     <w:p>
       <w:pPr>
-        <w:pStyle w:val="TOC1"/>
+        <w:pStyle w:val="TOC2"/>
         <w:tabs>
           <w:tab w:val="right" w:leader="dot" w:pos="9350"/>
         </w:tabs>
         <w:rPr>
           <w:rFonts w:ascii="Arial" w:hAnsi="Arial" w:cs="Arial"/>
-          <w:b w:val="0"/>
-          <w:caps w:val="0"/>
+          <w:smallCaps w:val="0"/>
           <w:noProof/>
           <w:sz w:val="24"/>
         </w:rPr>
       </w:pPr>
-      <w:hyperlink w:anchor="_Toc117484254" w:history="1">
+      <w:hyperlink w:anchor="_Toc117484252" w:history="1">
         <w:r>
           <w:rPr>
             <w:rStyle w:val="Hyperlink"/>
@@ -1119,7 +1005,37 @@
             <w:noProof/>
             <w:u w:val="none"/>
           </w:rPr>
-          <w:t>4 Low-Level Design</w:t>
+          <w:t>2.</w:t>
+        </w:r>
+        <w:r>
+          <w:rPr>
+            <w:rStyle w:val="Hyperlink"/>
+            <w:rFonts w:ascii="Arial" w:hAnsi="Arial" w:cs="Arial"/>
+            <w:noProof/>
+            <w:u w:val="none"/>
+          </w:rPr>
+          <w:t>10</w:t>
+        </w:r>
+        <w:r>
+          <w:rPr>
+            <w:rStyle w:val="Hyperlink"/>
+            <w:rFonts w:ascii="Arial" w:hAnsi="Arial" w:cs="Arial"/>
+            <w:noProof/>
+            <w:u w:val="none"/>
+          </w:rPr>
+          <w:t xml:space="preserve"> </w:t>
+        </w:r>
+        <w:r>
+          <w:rPr>
+            <w:rFonts w:ascii="Arial" w:hAnsi="Arial" w:cs="Arial"/>
+          </w:rPr>
+          <w:t xml:space="preserve">Pawn </w:t>
+        </w:r>
+        <w:r>
+          <w:rPr>
+            <w:rFonts w:ascii="Arial" w:hAnsi="Arial" w:cs="Arial"/>
+          </w:rPr>
+          <w:t>class</w:t>
         </w:r>
         <w:r>
           <w:rPr>
@@ -1133,41 +1049,7 @@
             <w:rFonts w:ascii="Arial" w:hAnsi="Arial" w:cs="Arial"/>
             <w:noProof/>
           </w:rPr>
-          <w:fldChar w:fldCharType="begin"/>
-        </w:r>
-        <w:r>
-          <w:rPr>
-            <w:rFonts w:ascii="Arial" w:hAnsi="Arial" w:cs="Arial"/>
-            <w:noProof/>
-          </w:rPr>
-          <w:instrText xml:space="preserve"> PAGEREF _Toc117484254 \h </w:instrText>
-        </w:r>
-        <w:r>
-          <w:rPr>
-            <w:rFonts w:ascii="Arial" w:hAnsi="Arial" w:cs="Arial"/>
-            <w:noProof/>
-          </w:rPr>
-        </w:r>
-        <w:r>
-          <w:rPr>
-            <w:rFonts w:ascii="Arial" w:hAnsi="Arial" w:cs="Arial"/>
-            <w:noProof/>
-          </w:rPr>
-          <w:fldChar w:fldCharType="separate"/>
-        </w:r>
-        <w:r>
-          <w:rPr>
-            <w:rFonts w:ascii="Arial" w:hAnsi="Arial" w:cs="Arial"/>
-            <w:noProof/>
-          </w:rPr>
-          <w:t>4</w:t>
-        </w:r>
-        <w:r>
-          <w:rPr>
-            <w:rFonts w:ascii="Arial" w:hAnsi="Arial" w:cs="Arial"/>
-            <w:noProof/>
-          </w:rPr>
-          <w:fldChar w:fldCharType="end"/>
+          <w:t>15</w:t>
         </w:r>
       </w:hyperlink>
     </w:p>
@@ -1184,7 +1066,7 @@
           <w:sz w:val="24"/>
         </w:rPr>
       </w:pPr>
-      <w:hyperlink w:anchor="_Toc117484257" w:history="1">
+      <w:hyperlink w:anchor="_Toc117484252" w:history="1">
         <w:r>
           <w:rPr>
             <w:rStyle w:val="Hyperlink"/>
@@ -1192,7 +1074,37 @@
             <w:noProof/>
             <w:u w:val="none"/>
           </w:rPr>
-          <w:t>4.1 Modules Overview</w:t>
+          <w:t>2.</w:t>
+        </w:r>
+        <w:r>
+          <w:rPr>
+            <w:rStyle w:val="Hyperlink"/>
+            <w:rFonts w:ascii="Arial" w:hAnsi="Arial" w:cs="Arial"/>
+            <w:noProof/>
+            <w:u w:val="none"/>
+          </w:rPr>
+          <w:t>11</w:t>
+        </w:r>
+        <w:r>
+          <w:rPr>
+            <w:rStyle w:val="Hyperlink"/>
+            <w:rFonts w:ascii="Arial" w:hAnsi="Arial" w:cs="Arial"/>
+            <w:noProof/>
+            <w:u w:val="none"/>
+          </w:rPr>
+          <w:t xml:space="preserve"> </w:t>
+        </w:r>
+        <w:r>
+          <w:rPr>
+            <w:rFonts w:ascii="Arial" w:hAnsi="Arial" w:cs="Arial"/>
+          </w:rPr>
+          <w:t xml:space="preserve">Queen </w:t>
+        </w:r>
+        <w:r>
+          <w:rPr>
+            <w:rFonts w:ascii="Arial" w:hAnsi="Arial" w:cs="Arial"/>
+          </w:rPr>
+          <w:t>class</w:t>
         </w:r>
         <w:r>
           <w:rPr>
@@ -1206,41 +1118,7 @@
             <w:rFonts w:ascii="Arial" w:hAnsi="Arial" w:cs="Arial"/>
             <w:noProof/>
           </w:rPr>
-          <w:fldChar w:fldCharType="begin"/>
-        </w:r>
-        <w:r>
-          <w:rPr>
-            <w:rFonts w:ascii="Arial" w:hAnsi="Arial" w:cs="Arial"/>
-            <w:noProof/>
-          </w:rPr>
-          <w:instrText xml:space="preserve"> PAGEREF _Toc117484257 \h </w:instrText>
-        </w:r>
-        <w:r>
-          <w:rPr>
-            <w:rFonts w:ascii="Arial" w:hAnsi="Arial" w:cs="Arial"/>
-            <w:noProof/>
-          </w:rPr>
-        </w:r>
-        <w:r>
-          <w:rPr>
-            <w:rFonts w:ascii="Arial" w:hAnsi="Arial" w:cs="Arial"/>
-            <w:noProof/>
-          </w:rPr>
-          <w:fldChar w:fldCharType="separate"/>
-        </w:r>
-        <w:r>
-          <w:rPr>
-            <w:rFonts w:ascii="Arial" w:hAnsi="Arial" w:cs="Arial"/>
-            <w:noProof/>
-          </w:rPr>
-          <w:t>4</w:t>
-        </w:r>
-        <w:r>
-          <w:rPr>
-            <w:rFonts w:ascii="Arial" w:hAnsi="Arial" w:cs="Arial"/>
-            <w:noProof/>
-          </w:rPr>
-          <w:fldChar w:fldCharType="end"/>
+          <w:t>16</w:t>
         </w:r>
       </w:hyperlink>
     </w:p>
@@ -1257,7 +1135,7 @@
           <w:sz w:val="24"/>
         </w:rPr>
       </w:pPr>
-      <w:hyperlink w:anchor="_Toc117484258" w:history="1">
+      <w:hyperlink w:anchor="_Toc117484252" w:history="1">
         <w:r>
           <w:rPr>
             <w:rStyle w:val="Hyperlink"/>
@@ -1265,7 +1143,37 @@
             <w:noProof/>
             <w:u w:val="none"/>
           </w:rPr>
-          <w:t>4.2 Module Specifications</w:t>
+          <w:t>2.</w:t>
+        </w:r>
+        <w:r>
+          <w:rPr>
+            <w:rStyle w:val="Hyperlink"/>
+            <w:rFonts w:ascii="Arial" w:hAnsi="Arial" w:cs="Arial"/>
+            <w:noProof/>
+            <w:u w:val="none"/>
+          </w:rPr>
+          <w:t>12</w:t>
+        </w:r>
+        <w:r>
+          <w:rPr>
+            <w:rStyle w:val="Hyperlink"/>
+            <w:rFonts w:ascii="Arial" w:hAnsi="Arial" w:cs="Arial"/>
+            <w:noProof/>
+            <w:u w:val="none"/>
+          </w:rPr>
+          <w:t xml:space="preserve"> </w:t>
+        </w:r>
+        <w:r>
+          <w:rPr>
+            <w:rFonts w:ascii="Arial" w:hAnsi="Arial" w:cs="Arial"/>
+          </w:rPr>
+          <w:t xml:space="preserve">Rook </w:t>
+        </w:r>
+        <w:r>
+          <w:rPr>
+            <w:rFonts w:ascii="Arial" w:hAnsi="Arial" w:cs="Arial"/>
+          </w:rPr>
+          <w:t>class</w:t>
         </w:r>
         <w:r>
           <w:rPr>
@@ -1279,58 +1187,24 @@
             <w:rFonts w:ascii="Arial" w:hAnsi="Arial" w:cs="Arial"/>
             <w:noProof/>
           </w:rPr>
-          <w:fldChar w:fldCharType="begin"/>
-        </w:r>
-        <w:r>
-          <w:rPr>
-            <w:rFonts w:ascii="Arial" w:hAnsi="Arial" w:cs="Arial"/>
-            <w:noProof/>
-          </w:rPr>
-          <w:instrText xml:space="preserve"> PAGEREF _Toc117484258 \h </w:instrText>
-        </w:r>
-        <w:r>
-          <w:rPr>
-            <w:rFonts w:ascii="Arial" w:hAnsi="Arial" w:cs="Arial"/>
-            <w:noProof/>
-          </w:rPr>
-        </w:r>
-        <w:r>
-          <w:rPr>
-            <w:rFonts w:ascii="Arial" w:hAnsi="Arial" w:cs="Arial"/>
-            <w:noProof/>
-          </w:rPr>
-          <w:fldChar w:fldCharType="separate"/>
-        </w:r>
-        <w:r>
-          <w:rPr>
-            <w:rFonts w:ascii="Arial" w:hAnsi="Arial" w:cs="Arial"/>
-            <w:noProof/>
-          </w:rPr>
-          <w:t>4</w:t>
-        </w:r>
-        <w:r>
-          <w:rPr>
-            <w:rFonts w:ascii="Arial" w:hAnsi="Arial" w:cs="Arial"/>
-            <w:noProof/>
-          </w:rPr>
-          <w:fldChar w:fldCharType="end"/>
+          <w:t>17</w:t>
         </w:r>
       </w:hyperlink>
     </w:p>
     <w:p>
       <w:pPr>
-        <w:pStyle w:val="TOC3"/>
+        <w:pStyle w:val="TOC2"/>
         <w:tabs>
           <w:tab w:val="right" w:leader="dot" w:pos="9350"/>
         </w:tabs>
         <w:rPr>
           <w:rFonts w:ascii="Arial" w:hAnsi="Arial" w:cs="Arial"/>
-          <w:i w:val="0"/>
+          <w:smallCaps w:val="0"/>
           <w:noProof/>
           <w:sz w:val="24"/>
         </w:rPr>
       </w:pPr>
-      <w:hyperlink w:anchor="_Toc117484259" w:history="1">
+      <w:hyperlink w:anchor="_Toc117484252" w:history="1">
         <w:r>
           <w:rPr>
             <w:rStyle w:val="Hyperlink"/>
@@ -1338,7 +1212,37 @@
             <w:noProof/>
             <w:u w:val="none"/>
           </w:rPr>
-          <w:t>4.2.1 Module X1</w:t>
+          <w:t>2.</w:t>
+        </w:r>
+        <w:r>
+          <w:rPr>
+            <w:rStyle w:val="Hyperlink"/>
+            <w:rFonts w:ascii="Arial" w:hAnsi="Arial" w:cs="Arial"/>
+            <w:noProof/>
+            <w:u w:val="none"/>
+          </w:rPr>
+          <w:t>13</w:t>
+        </w:r>
+        <w:r>
+          <w:rPr>
+            <w:rStyle w:val="Hyperlink"/>
+            <w:rFonts w:ascii="Arial" w:hAnsi="Arial" w:cs="Arial"/>
+            <w:noProof/>
+            <w:u w:val="none"/>
+          </w:rPr>
+          <w:t xml:space="preserve"> </w:t>
+        </w:r>
+        <w:r>
+          <w:rPr>
+            <w:rFonts w:ascii="Arial" w:hAnsi="Arial" w:cs="Arial"/>
+          </w:rPr>
+          <w:t xml:space="preserve">Piece </w:t>
+        </w:r>
+        <w:r>
+          <w:rPr>
+            <w:rFonts w:ascii="Arial" w:hAnsi="Arial" w:cs="Arial"/>
+          </w:rPr>
+          <w:t>class</w:t>
         </w:r>
         <w:r>
           <w:rPr>
@@ -1352,188 +1256,7 @@
             <w:rFonts w:ascii="Arial" w:hAnsi="Arial" w:cs="Arial"/>
             <w:noProof/>
           </w:rPr>
-          <w:fldChar w:fldCharType="begin"/>
-        </w:r>
-        <w:r>
-          <w:rPr>
-            <w:rFonts w:ascii="Arial" w:hAnsi="Arial" w:cs="Arial"/>
-            <w:noProof/>
-          </w:rPr>
-          <w:instrText xml:space="preserve"> PAGEREF _Toc117484259 \h </w:instrText>
-        </w:r>
-        <w:r>
-          <w:rPr>
-            <w:rFonts w:ascii="Arial" w:hAnsi="Arial" w:cs="Arial"/>
-            <w:noProof/>
-          </w:rPr>
-        </w:r>
-        <w:r>
-          <w:rPr>
-            <w:rFonts w:ascii="Arial" w:hAnsi="Arial" w:cs="Arial"/>
-            <w:noProof/>
-          </w:rPr>
-          <w:fldChar w:fldCharType="separate"/>
-        </w:r>
-        <w:r>
-          <w:rPr>
-            <w:rFonts w:ascii="Arial" w:hAnsi="Arial" w:cs="Arial"/>
-            <w:noProof/>
-          </w:rPr>
-          <w:t>4</w:t>
-        </w:r>
-        <w:r>
-          <w:rPr>
-            <w:rFonts w:ascii="Arial" w:hAnsi="Arial" w:cs="Arial"/>
-            <w:noProof/>
-          </w:rPr>
-          <w:fldChar w:fldCharType="end"/>
-        </w:r>
-      </w:hyperlink>
-    </w:p>
-    <w:p>
-      <w:pPr>
-        <w:pStyle w:val="TOC3"/>
-        <w:tabs>
-          <w:tab w:val="right" w:leader="dot" w:pos="9350"/>
-        </w:tabs>
-        <w:rPr>
-          <w:rFonts w:ascii="Arial" w:hAnsi="Arial" w:cs="Arial"/>
-          <w:i w:val="0"/>
-          <w:noProof/>
-          <w:sz w:val="24"/>
-        </w:rPr>
-      </w:pPr>
-      <w:hyperlink w:anchor="_Toc117484260" w:history="1">
-        <w:r>
-          <w:rPr>
-            <w:rStyle w:val="Hyperlink"/>
-            <w:rFonts w:ascii="Arial" w:hAnsi="Arial" w:cs="Arial"/>
-            <w:noProof/>
-            <w:u w:val="none"/>
-          </w:rPr>
-          <w:t>4.2.2 Module X2</w:t>
-        </w:r>
-        <w:r>
-          <w:rPr>
-            <w:rFonts w:ascii="Arial" w:hAnsi="Arial" w:cs="Arial"/>
-            <w:noProof/>
-          </w:rPr>
-          <w:tab/>
-        </w:r>
-        <w:r>
-          <w:rPr>
-            <w:rFonts w:ascii="Arial" w:hAnsi="Arial" w:cs="Arial"/>
-            <w:noProof/>
-          </w:rPr>
-          <w:fldChar w:fldCharType="begin"/>
-        </w:r>
-        <w:r>
-          <w:rPr>
-            <w:rFonts w:ascii="Arial" w:hAnsi="Arial" w:cs="Arial"/>
-            <w:noProof/>
-          </w:rPr>
-          <w:instrText xml:space="preserve"> PAGEREF _Toc117484260 \h </w:instrText>
-        </w:r>
-        <w:r>
-          <w:rPr>
-            <w:rFonts w:ascii="Arial" w:hAnsi="Arial" w:cs="Arial"/>
-            <w:noProof/>
-          </w:rPr>
-        </w:r>
-        <w:r>
-          <w:rPr>
-            <w:rFonts w:ascii="Arial" w:hAnsi="Arial" w:cs="Arial"/>
-            <w:noProof/>
-          </w:rPr>
-          <w:fldChar w:fldCharType="separate"/>
-        </w:r>
-        <w:r>
-          <w:rPr>
-            <w:rFonts w:ascii="Arial" w:hAnsi="Arial" w:cs="Arial"/>
-            <w:noProof/>
-          </w:rPr>
-          <w:t>5</w:t>
-        </w:r>
-        <w:r>
-          <w:rPr>
-            <w:rFonts w:ascii="Arial" w:hAnsi="Arial" w:cs="Arial"/>
-            <w:noProof/>
-          </w:rPr>
-          <w:fldChar w:fldCharType="end"/>
-        </w:r>
-      </w:hyperlink>
-    </w:p>
-    <w:p>
-      <w:pPr>
-        <w:pStyle w:val="TOC1"/>
-        <w:tabs>
-          <w:tab w:val="right" w:leader="dot" w:pos="9350"/>
-        </w:tabs>
-        <w:rPr>
-          <w:rFonts w:ascii="Arial" w:hAnsi="Arial" w:cs="Arial"/>
-          <w:b w:val="0"/>
-          <w:caps w:val="0"/>
-          <w:noProof/>
-          <w:sz w:val="24"/>
-        </w:rPr>
-      </w:pPr>
-      <w:hyperlink w:anchor="_Toc117484261" w:history="1">
-        <w:r>
-          <w:rPr>
-            <w:rStyle w:val="Hyperlink"/>
-            <w:rFonts w:ascii="Arial" w:hAnsi="Arial" w:cs="Arial"/>
-            <w:noProof/>
-            <w:u w:val="none"/>
-          </w:rPr>
-          <w:t>Appendix A – Group Log</w:t>
-        </w:r>
-        <w:r>
-          <w:rPr>
-            <w:rFonts w:ascii="Arial" w:hAnsi="Arial" w:cs="Arial"/>
-            <w:noProof/>
-          </w:rPr>
-          <w:tab/>
-        </w:r>
-        <w:r>
-          <w:rPr>
-            <w:rFonts w:ascii="Arial" w:hAnsi="Arial" w:cs="Arial"/>
-            <w:noProof/>
-          </w:rPr>
-          <w:fldChar w:fldCharType="begin"/>
-        </w:r>
-        <w:r>
-          <w:rPr>
-            <w:rFonts w:ascii="Arial" w:hAnsi="Arial" w:cs="Arial"/>
-            <w:noProof/>
-          </w:rPr>
-          <w:instrText xml:space="preserve"> PAGEREF _Toc117484261 \h </w:instrText>
-        </w:r>
-        <w:r>
-          <w:rPr>
-            <w:rFonts w:ascii="Arial" w:hAnsi="Arial" w:cs="Arial"/>
-            <w:noProof/>
-          </w:rPr>
-        </w:r>
-        <w:r>
-          <w:rPr>
-            <w:rFonts w:ascii="Arial" w:hAnsi="Arial" w:cs="Arial"/>
-            <w:noProof/>
-          </w:rPr>
-          <w:fldChar w:fldCharType="separate"/>
-        </w:r>
-        <w:r>
-          <w:rPr>
-            <w:rFonts w:ascii="Arial" w:hAnsi="Arial" w:cs="Arial"/>
-            <w:noProof/>
-          </w:rPr>
-          <w:t>6</w:t>
-        </w:r>
-        <w:r>
-          <w:rPr>
-            <w:rFonts w:ascii="Arial" w:hAnsi="Arial" w:cs="Arial"/>
-            <w:noProof/>
-          </w:rPr>
-          <w:fldChar w:fldCharType="end"/>
+          <w:t>18</w:t>
         </w:r>
       </w:hyperlink>
     </w:p>
@@ -1563,10 +1286,10 @@
           <w:rFonts w:ascii="Arial" w:hAnsi="Arial" w:cs="Arial"/>
         </w:rPr>
         <w:sectPr>
-          <w:headerReference w:type="default" r:id="rId13"/>
-          <w:footerReference w:type="default" r:id="rId14"/>
-          <w:headerReference w:type="first" r:id="rId15"/>
-          <w:footerReference w:type="first" r:id="rId16"/>
+          <w:headerReference w:type="default" r:id="rId11"/>
+          <w:footerReference w:type="default" r:id="rId12"/>
+          <w:headerReference w:type="first" r:id="rId13"/>
+          <w:footerReference w:type="first" r:id="rId14"/>
           <w:pgSz w:w="12240" w:h="15840" w:code="1"/>
           <w:pgMar w:top="1440" w:right="1440" w:bottom="1440" w:left="1440" w:header="864" w:footer="864" w:gutter="0"/>
           <w:pgNumType w:fmt="lowerRoman" w:start="1"/>
@@ -1816,7 +1539,16 @@
           <w:rFonts w:ascii="Arial" w:hAnsi="Arial" w:cs="Arial"/>
           <w:lang w:val="en-US"/>
         </w:rPr>
-        <w:t>Bishop – Each player starts the game with two Bishops. White having them start on squares c1 and f1, and black having them start on squares c8 and f8. The Bishop can only move diagonally and will always stay in squares of the same color it started the game in (a Bishop starting on a white square will never move into a black square).</w:t>
+        <w:t>Bishop – Each player starts the game with two Bishops. White having them start on squares c1 and f1, and black having them start on squares c8 and f8. The Bishop can only move diagonally and will</w:t>
+      </w:r>
+      <w:bookmarkStart w:id="8" w:name="_GoBack"/>
+      <w:bookmarkEnd w:id="8"/>
+      <w:r>
+        <w:rPr>
+          <w:rFonts w:ascii="Arial" w:hAnsi="Arial" w:cs="Arial"/>
+          <w:lang w:val="en-US"/>
+        </w:rPr>
+        <w:t xml:space="preserve"> always stay in squares of the same color it started the game in (a Bishop starting on a white square will never move into a black square).</w:t>
       </w:r>
     </w:p>
     <w:p>
@@ -2026,7 +1758,7 @@
         </w:rPr>
         <w:t xml:space="preserve">, Hans. “The Rules of Chess.” The Chess Variant Pages, </w:t>
       </w:r>
-      <w:hyperlink r:id="rId17" w:history="1">
+      <w:hyperlink r:id="rId15" w:history="1">
         <w:r>
           <w:rPr>
             <w:rFonts w:ascii="Arial" w:hAnsi="Arial" w:cs="Arial"/>
@@ -2101,15 +1833,6 @@
           <w:sz w:val="36"/>
           <w:szCs w:val="36"/>
         </w:rPr>
-        <w:t>Document Overview</w:t>
-      </w:r>
-      <w:r>
-        <w:rPr>
-          <w:rFonts w:ascii="Arial" w:hAnsi="Arial" w:cs="Arial"/>
-          <w:b/>
-          <w:sz w:val="36"/>
-          <w:szCs w:val="36"/>
-        </w:rPr>
         <w:br w:type="page"/>
       </w:r>
     </w:p>
@@ -2125,9 +1848,9 @@
           <w:rFonts w:ascii="Arial" w:hAnsi="Arial" w:cs="Arial"/>
         </w:rPr>
       </w:pPr>
-      <w:bookmarkStart w:id="8" w:name="_Toc517668555"/>
-      <w:bookmarkStart w:id="9" w:name="_Toc523123114"/>
-      <w:bookmarkStart w:id="10" w:name="_Toc117484250"/>
+      <w:bookmarkStart w:id="9" w:name="_Toc517668555"/>
+      <w:bookmarkStart w:id="10" w:name="_Toc523123114"/>
+      <w:bookmarkStart w:id="11" w:name="_Toc117484250"/>
       <w:r>
         <w:rPr>
           <w:rFonts w:ascii="Arial" w:hAnsi="Arial" w:cs="Arial"/>
@@ -2135,9 +1858,9 @@
         <w:lastRenderedPageBreak/>
         <w:t>Architecture</w:t>
       </w:r>
-      <w:bookmarkEnd w:id="8"/>
       <w:bookmarkEnd w:id="9"/>
       <w:bookmarkEnd w:id="10"/>
+      <w:bookmarkEnd w:id="11"/>
     </w:p>
     <w:p>
       <w:pPr>
@@ -2263,7 +1986,7 @@
           <w:color w:val="auto"/>
         </w:rPr>
       </w:pPr>
-      <w:bookmarkStart w:id="11" w:name="_Hlk506738836"/>
+      <w:bookmarkStart w:id="12" w:name="_Hlk506738836"/>
       <w:r>
         <w:rPr>
           <w:rFonts w:ascii="Arial" w:hAnsi="Arial" w:cs="Arial"/>
@@ -2477,7 +2200,7 @@
         </w:rPr>
         <w:t>Description of the procedure of the function.</w:t>
       </w:r>
-      <w:bookmarkEnd w:id="11"/>
+      <w:bookmarkEnd w:id="12"/>
     </w:p>
     <w:p>
       <w:pPr>
@@ -12144,8 +11867,6 @@
         </w:rPr>
         <w:t>wants</w:t>
       </w:r>
-      <w:bookmarkStart w:id="12" w:name="_GoBack"/>
-      <w:bookmarkEnd w:id="12"/>
       <w:r>
         <w:rPr>
           <w:rFonts w:ascii="Arial" w:hAnsi="Arial" w:cs="Arial"/>
@@ -14418,8 +14139,8 @@
       </w:r>
     </w:p>
     <w:sectPr>
-      <w:headerReference w:type="default" r:id="rId18"/>
-      <w:footerReference w:type="default" r:id="rId19"/>
+      <w:headerReference w:type="default" r:id="rId16"/>
+      <w:footerReference w:type="default" r:id="rId17"/>
       <w:pgSz w:w="12240" w:h="15840" w:code="1"/>
       <w:pgMar w:top="1440" w:right="1440" w:bottom="1440" w:left="1440" w:header="864" w:footer="864" w:gutter="0"/>
       <w:pgNumType w:start="1"/>
@@ -14453,6 +14174,13 @@
   <w:p>
     <w:pPr>
       <w:pStyle w:val="Footer"/>
+      <w:pBdr>
+        <w:top w:val="none" w:sz="0" w:space="0" w:color="auto"/>
+      </w:pBdr>
+      <w:jc w:val="center"/>
+      <w:rPr>
+        <w:i/>
+      </w:rPr>
     </w:pPr>
   </w:p>
 </w:ftr>
@@ -14466,29 +14194,12 @@
       <w:pBdr>
         <w:top w:val="none" w:sz="0" w:space="0" w:color="auto"/>
       </w:pBdr>
-      <w:jc w:val="center"/>
-      <w:rPr>
-        <w:i/>
-      </w:rPr>
     </w:pPr>
   </w:p>
 </w:ftr>
 </file>
 
 <file path=word/footer3.xml><?xml version="1.0" encoding="utf-8"?>
-<w:ftr xmlns:wpc="http://schemas.microsoft.com/office/word/2010/wordprocessingCanvas" xmlns:cx="http://schemas.microsoft.com/office/drawing/2014/chartex" xmlns:cx1="http://schemas.microsoft.com/office/drawing/2015/9/8/chartex" xmlns:cx2="http://schemas.microsoft.com/office/drawing/2015/10/21/chartex" xmlns:cx3="http://schemas.microsoft.com/office/drawing/2016/5/9/chartex" xmlns:cx4="http://schemas.microsoft.com/office/drawing/2016/5/10/chartex" xmlns:cx5="http://schemas.microsoft.com/office/drawing/2016/5/11/chartex" xmlns:cx6="http://schemas.microsoft.com/office/drawing/2016/5/12/chartex" xmlns:cx7="http://schemas.microsoft.com/office/drawing/2016/5/13/chartex" xmlns:cx8="http://schemas.microsoft.com/office/drawing/2016/5/14/chartex" xmlns:mc="http://schemas.openxmlformats.org/markup-compatibility/2006" xmlns:aink="http://schemas.microsoft.com/office/drawing/2016/ink" xmlns:am3d="http://schemas.microsoft.com/office/drawing/2017/model3d" xmlns:o="urn:schemas-microsoft-com:office:office" xmlns:r="http://schemas.openxmlformats.org/officeDocument/2006/relationships" xmlns:m="http://schemas.openxmlformats.org/officeDocument/2006/math" xmlns:v="urn:schemas-microsoft-com:vml" xmlns:wp14="http://schemas.microsoft.com/office/word/2010/wordprocessingDrawing" xmlns:wp="http://schemas.openxmlformats.org/drawingml/2006/wordprocessingDrawing" xmlns:w10="urn:schemas-microsoft-com:office:word" xmlns:w="http://schemas.openxmlformats.org/wordprocessingml/2006/main" xmlns:w14="http://schemas.microsoft.com/office/word/2010/wordml" xmlns:w15="http://schemas.microsoft.com/office/word/2012/wordml" xmlns:w16cid="http://schemas.microsoft.com/office/word/2016/wordml/cid" xmlns:w16se="http://schemas.microsoft.com/office/word/2015/wordml/symex" xmlns:wpg="http://schemas.microsoft.com/office/word/2010/wordprocessingGroup" xmlns:wpi="http://schemas.microsoft.com/office/word/2010/wordprocessingInk" xmlns:wne="http://schemas.microsoft.com/office/word/2006/wordml" xmlns:wps="http://schemas.microsoft.com/office/word/2010/wordprocessingShape" mc:Ignorable="w14 w15 w16se w16cid wp14">
-  <w:p>
-    <w:pPr>
-      <w:pStyle w:val="Footer"/>
-      <w:pBdr>
-        <w:top w:val="none" w:sz="0" w:space="0" w:color="auto"/>
-      </w:pBdr>
-    </w:pPr>
-  </w:p>
-</w:ftr>
-</file>
-
-<file path=word/footer4.xml><?xml version="1.0" encoding="utf-8"?>
 <w:ftr xmlns:wpc="http://schemas.microsoft.com/office/word/2010/wordprocessingCanvas" xmlns:cx="http://schemas.microsoft.com/office/drawing/2014/chartex" xmlns:cx1="http://schemas.microsoft.com/office/drawing/2015/9/8/chartex" xmlns:cx2="http://schemas.microsoft.com/office/drawing/2015/10/21/chartex" xmlns:cx3="http://schemas.microsoft.com/office/drawing/2016/5/9/chartex" xmlns:cx4="http://schemas.microsoft.com/office/drawing/2016/5/10/chartex" xmlns:cx5="http://schemas.microsoft.com/office/drawing/2016/5/11/chartex" xmlns:cx6="http://schemas.microsoft.com/office/drawing/2016/5/12/chartex" xmlns:cx7="http://schemas.microsoft.com/office/drawing/2016/5/13/chartex" xmlns:cx8="http://schemas.microsoft.com/office/drawing/2016/5/14/chartex" xmlns:mc="http://schemas.openxmlformats.org/markup-compatibility/2006" xmlns:aink="http://schemas.microsoft.com/office/drawing/2016/ink" xmlns:am3d="http://schemas.microsoft.com/office/drawing/2017/model3d" xmlns:o="urn:schemas-microsoft-com:office:office" xmlns:r="http://schemas.openxmlformats.org/officeDocument/2006/relationships" xmlns:m="http://schemas.openxmlformats.org/officeDocument/2006/math" xmlns:v="urn:schemas-microsoft-com:vml" xmlns:wp14="http://schemas.microsoft.com/office/word/2010/wordprocessingDrawing" xmlns:wp="http://schemas.openxmlformats.org/drawingml/2006/wordprocessingDrawing" xmlns:w10="urn:schemas-microsoft-com:office:word" xmlns:w="http://schemas.openxmlformats.org/wordprocessingml/2006/main" xmlns:w14="http://schemas.microsoft.com/office/word/2010/wordml" xmlns:w15="http://schemas.microsoft.com/office/word/2012/wordml" xmlns:w16cid="http://schemas.microsoft.com/office/word/2016/wordml/cid" xmlns:w16se="http://schemas.microsoft.com/office/word/2015/wordml/symex" xmlns:wpg="http://schemas.microsoft.com/office/word/2010/wordprocessingGroup" xmlns:wpi="http://schemas.microsoft.com/office/word/2010/wordprocessingInk" xmlns:wne="http://schemas.microsoft.com/office/word/2006/wordml" xmlns:wps="http://schemas.microsoft.com/office/word/2010/wordprocessingShape" mc:Ignorable="w14 w15 w16se w16cid wp14">
   <w:p>
     <w:pPr>
@@ -14507,21 +14218,34 @@
 </w:ftr>
 </file>
 
-<file path=word/footer5.xml><?xml version="1.0" encoding="utf-8"?>
+<file path=word/footer4.xml><?xml version="1.0" encoding="utf-8"?>
 <w:ftr xmlns:wpc="http://schemas.microsoft.com/office/word/2010/wordprocessingCanvas" xmlns:cx="http://schemas.microsoft.com/office/drawing/2014/chartex" xmlns:cx1="http://schemas.microsoft.com/office/drawing/2015/9/8/chartex" xmlns:cx2="http://schemas.microsoft.com/office/drawing/2015/10/21/chartex" xmlns:cx3="http://schemas.microsoft.com/office/drawing/2016/5/9/chartex" xmlns:cx4="http://schemas.microsoft.com/office/drawing/2016/5/10/chartex" xmlns:cx5="http://schemas.microsoft.com/office/drawing/2016/5/11/chartex" xmlns:cx6="http://schemas.microsoft.com/office/drawing/2016/5/12/chartex" xmlns:cx7="http://schemas.microsoft.com/office/drawing/2016/5/13/chartex" xmlns:cx8="http://schemas.microsoft.com/office/drawing/2016/5/14/chartex" xmlns:mc="http://schemas.openxmlformats.org/markup-compatibility/2006" xmlns:aink="http://schemas.microsoft.com/office/drawing/2016/ink" xmlns:am3d="http://schemas.microsoft.com/office/drawing/2017/model3d" xmlns:o="urn:schemas-microsoft-com:office:office" xmlns:r="http://schemas.openxmlformats.org/officeDocument/2006/relationships" xmlns:m="http://schemas.openxmlformats.org/officeDocument/2006/math" xmlns:v="urn:schemas-microsoft-com:vml" xmlns:wp14="http://schemas.microsoft.com/office/word/2010/wordprocessingDrawing" xmlns:wp="http://schemas.openxmlformats.org/drawingml/2006/wordprocessingDrawing" xmlns:w10="urn:schemas-microsoft-com:office:word" xmlns:w="http://schemas.openxmlformats.org/wordprocessingml/2006/main" xmlns:w14="http://schemas.microsoft.com/office/word/2010/wordml" xmlns:w15="http://schemas.microsoft.com/office/word/2012/wordml" xmlns:w16cid="http://schemas.microsoft.com/office/word/2016/wordml/cid" xmlns:w16se="http://schemas.microsoft.com/office/word/2015/wordml/symex" xmlns:wpg="http://schemas.microsoft.com/office/word/2010/wordprocessingGroup" xmlns:wpi="http://schemas.microsoft.com/office/word/2010/wordprocessingInk" xmlns:wne="http://schemas.microsoft.com/office/word/2006/wordml" xmlns:wps="http://schemas.microsoft.com/office/word/2010/wordprocessingShape" mc:Ignorable="w14 w15 w16se w16cid wp14">
   <w:p>
     <w:pPr>
       <w:pStyle w:val="Footer"/>
       <w:jc w:val="center"/>
     </w:pPr>
-    <w:fldSimple w:instr=" FILENAME  \* MERGEFORMAT ">
-      <w:r>
-        <w:rPr>
-          <w:noProof/>
-        </w:rPr>
-        <w:t>SDS3_Template.doc</w:t>
-      </w:r>
-    </w:fldSimple>
+    <w:r>
+      <w:fldChar w:fldCharType="begin"/>
+    </w:r>
+    <w:r>
+      <w:instrText xml:space="preserve"> FILENAME  \* MERGEFORMAT </w:instrText>
+    </w:r>
+    <w:r>
+      <w:fldChar w:fldCharType="separate"/>
+    </w:r>
+    <w:r>
+      <w:rPr>
+        <w:noProof/>
+      </w:rPr>
+      <w:t>SDD Master</w:t>
+    </w:r>
+    <w:r>
+      <w:rPr>
+        <w:noProof/>
+      </w:rPr>
+      <w:fldChar w:fldCharType="end"/>
+    </w:r>
     <w:r>
       <w:t xml:space="preserve"> (</w:t>
     </w:r>
@@ -14538,7 +14262,7 @@
       <w:rPr>
         <w:noProof/>
       </w:rPr>
-      <w:t>03/01/18</w:t>
+      <w:t>03/07/18</w:t>
     </w:r>
     <w:r>
       <w:fldChar w:fldCharType="end"/>
@@ -14590,7 +14314,7 @@
 </w:ftr>
 </file>
 
-<file path=word/footer6.xml><?xml version="1.0" encoding="utf-8"?>
+<file path=word/footer5.xml><?xml version="1.0" encoding="utf-8"?>
 <w:ftr xmlns:wpc="http://schemas.microsoft.com/office/word/2010/wordprocessingCanvas" xmlns:cx="http://schemas.microsoft.com/office/drawing/2014/chartex" xmlns:cx1="http://schemas.microsoft.com/office/drawing/2015/9/8/chartex" xmlns:cx2="http://schemas.microsoft.com/office/drawing/2015/10/21/chartex" xmlns:cx3="http://schemas.microsoft.com/office/drawing/2016/5/9/chartex" xmlns:cx4="http://schemas.microsoft.com/office/drawing/2016/5/10/chartex" xmlns:cx5="http://schemas.microsoft.com/office/drawing/2016/5/11/chartex" xmlns:cx6="http://schemas.microsoft.com/office/drawing/2016/5/12/chartex" xmlns:cx7="http://schemas.microsoft.com/office/drawing/2016/5/13/chartex" xmlns:cx8="http://schemas.microsoft.com/office/drawing/2016/5/14/chartex" xmlns:mc="http://schemas.openxmlformats.org/markup-compatibility/2006" xmlns:aink="http://schemas.microsoft.com/office/drawing/2016/ink" xmlns:am3d="http://schemas.microsoft.com/office/drawing/2017/model3d" xmlns:o="urn:schemas-microsoft-com:office:office" xmlns:r="http://schemas.openxmlformats.org/officeDocument/2006/relationships" xmlns:m="http://schemas.openxmlformats.org/officeDocument/2006/math" xmlns:v="urn:schemas-microsoft-com:vml" xmlns:wp14="http://schemas.microsoft.com/office/word/2010/wordprocessingDrawing" xmlns:wp="http://schemas.openxmlformats.org/drawingml/2006/wordprocessingDrawing" xmlns:w10="urn:schemas-microsoft-com:office:word" xmlns:w="http://schemas.openxmlformats.org/wordprocessingml/2006/main" xmlns:w14="http://schemas.microsoft.com/office/word/2010/wordml" xmlns:w15="http://schemas.microsoft.com/office/word/2012/wordml" xmlns:w16cid="http://schemas.microsoft.com/office/word/2016/wordml/cid" xmlns:w16se="http://schemas.microsoft.com/office/word/2015/wordml/symex" xmlns:wpg="http://schemas.microsoft.com/office/word/2010/wordprocessingGroup" xmlns:wpi="http://schemas.microsoft.com/office/word/2010/wordprocessingInk" xmlns:wne="http://schemas.microsoft.com/office/word/2006/wordml" xmlns:wps="http://schemas.microsoft.com/office/word/2010/wordprocessingShape" mc:Ignorable="w14 w15 w16se w16cid wp14">
   <w:p>
     <w:pPr>
@@ -14638,6 +14362,9 @@
   <w:p>
     <w:pPr>
       <w:pStyle w:val="Header"/>
+      <w:pBdr>
+        <w:bottom w:val="none" w:sz="0" w:space="0" w:color="auto"/>
+      </w:pBdr>
     </w:pPr>
   </w:p>
 </w:hdr>
@@ -14662,19 +14389,6 @@
     <w:pPr>
       <w:pStyle w:val="Header"/>
       <w:pBdr>
-        <w:bottom w:val="none" w:sz="0" w:space="0" w:color="auto"/>
-      </w:pBdr>
-    </w:pPr>
-  </w:p>
-</w:hdr>
-</file>
-
-<file path=word/header4.xml><?xml version="1.0" encoding="utf-8"?>
-<w:hdr xmlns:wpc="http://schemas.microsoft.com/office/word/2010/wordprocessingCanvas" xmlns:cx="http://schemas.microsoft.com/office/drawing/2014/chartex" xmlns:cx1="http://schemas.microsoft.com/office/drawing/2015/9/8/chartex" xmlns:cx2="http://schemas.microsoft.com/office/drawing/2015/10/21/chartex" xmlns:cx3="http://schemas.microsoft.com/office/drawing/2016/5/9/chartex" xmlns:cx4="http://schemas.microsoft.com/office/drawing/2016/5/10/chartex" xmlns:cx5="http://schemas.microsoft.com/office/drawing/2016/5/11/chartex" xmlns:cx6="http://schemas.microsoft.com/office/drawing/2016/5/12/chartex" xmlns:cx7="http://schemas.microsoft.com/office/drawing/2016/5/13/chartex" xmlns:cx8="http://schemas.microsoft.com/office/drawing/2016/5/14/chartex" xmlns:mc="http://schemas.openxmlformats.org/markup-compatibility/2006" xmlns:aink="http://schemas.microsoft.com/office/drawing/2016/ink" xmlns:am3d="http://schemas.microsoft.com/office/drawing/2017/model3d" xmlns:o="urn:schemas-microsoft-com:office:office" xmlns:r="http://schemas.openxmlformats.org/officeDocument/2006/relationships" xmlns:m="http://schemas.openxmlformats.org/officeDocument/2006/math" xmlns:v="urn:schemas-microsoft-com:vml" xmlns:wp14="http://schemas.microsoft.com/office/word/2010/wordprocessingDrawing" xmlns:wp="http://schemas.openxmlformats.org/drawingml/2006/wordprocessingDrawing" xmlns:w10="urn:schemas-microsoft-com:office:word" xmlns:w="http://schemas.openxmlformats.org/wordprocessingml/2006/main" xmlns:w14="http://schemas.microsoft.com/office/word/2010/wordml" xmlns:w15="http://schemas.microsoft.com/office/word/2012/wordml" xmlns:w16cid="http://schemas.microsoft.com/office/word/2016/wordml/cid" xmlns:w16se="http://schemas.microsoft.com/office/word/2015/wordml/symex" xmlns:wpg="http://schemas.microsoft.com/office/word/2010/wordprocessingGroup" xmlns:wpi="http://schemas.microsoft.com/office/word/2010/wordprocessingInk" xmlns:wne="http://schemas.microsoft.com/office/word/2006/wordml" xmlns:wps="http://schemas.microsoft.com/office/word/2010/wordprocessingShape" mc:Ignorable="w14 w15 w16se w16cid wp14">
-  <w:p>
-    <w:pPr>
-      <w:pStyle w:val="Header"/>
-      <w:pBdr>
         <w:bottom w:val="single" w:sz="4" w:space="1" w:color="auto"/>
       </w:pBdr>
       <w:tabs>
@@ -14718,34 +14432,22 @@
       <w:rPr>
         <w:i/>
       </w:rPr>
-      <w:t xml:space="preserve"> for </w:t>
+      <w:t xml:space="preserve"> fo</w:t>
+    </w:r>
+    <w:r>
+      <w:rPr>
+        <w:i/>
+      </w:rPr>
+      <w:t xml:space="preserve">r </w:t>
     </w:r>
     <w:proofErr w:type="spellStart"/>
     <w:r>
       <w:rPr>
         <w:i/>
       </w:rPr>
-      <w:t>ChessTackle</w:t>
+      <w:t>Chesstackle</w:t>
     </w:r>
     <w:proofErr w:type="spellEnd"/>
-    <w:r>
-      <w:rPr>
-        <w:i/>
-      </w:rPr>
-      <w:fldChar w:fldCharType="begin"/>
-    </w:r>
-    <w:r>
-      <w:rPr>
-        <w:i/>
-      </w:rPr>
-      <w:instrText xml:space="preserve"> title </w:instrText>
-    </w:r>
-    <w:r>
-      <w:rPr>
-        <w:i/>
-      </w:rPr>
-      <w:fldChar w:fldCharType="end"/>
-    </w:r>
     <w:r>
       <w:rPr>
         <w:i/>
@@ -14788,7 +14490,7 @@
 </w:hdr>
 </file>
 
-<file path=word/header5.xml><?xml version="1.0" encoding="utf-8"?>
+<file path=word/header4.xml><?xml version="1.0" encoding="utf-8"?>
 <w:hdr xmlns:wpc="http://schemas.microsoft.com/office/word/2010/wordprocessingCanvas" xmlns:cx="http://schemas.microsoft.com/office/drawing/2014/chartex" xmlns:cx1="http://schemas.microsoft.com/office/drawing/2015/9/8/chartex" xmlns:cx2="http://schemas.microsoft.com/office/drawing/2015/10/21/chartex" xmlns:cx3="http://schemas.microsoft.com/office/drawing/2016/5/9/chartex" xmlns:cx4="http://schemas.microsoft.com/office/drawing/2016/5/10/chartex" xmlns:cx5="http://schemas.microsoft.com/office/drawing/2016/5/11/chartex" xmlns:cx6="http://schemas.microsoft.com/office/drawing/2016/5/12/chartex" xmlns:cx7="http://schemas.microsoft.com/office/drawing/2016/5/13/chartex" xmlns:cx8="http://schemas.microsoft.com/office/drawing/2016/5/14/chartex" xmlns:mc="http://schemas.openxmlformats.org/markup-compatibility/2006" xmlns:aink="http://schemas.microsoft.com/office/drawing/2016/ink" xmlns:am3d="http://schemas.microsoft.com/office/drawing/2017/model3d" xmlns:o="urn:schemas-microsoft-com:office:office" xmlns:r="http://schemas.openxmlformats.org/officeDocument/2006/relationships" xmlns:m="http://schemas.openxmlformats.org/officeDocument/2006/math" xmlns:v="urn:schemas-microsoft-com:vml" xmlns:wp14="http://schemas.microsoft.com/office/word/2010/wordprocessingDrawing" xmlns:wp="http://schemas.openxmlformats.org/drawingml/2006/wordprocessingDrawing" xmlns:w10="urn:schemas-microsoft-com:office:word" xmlns:w="http://schemas.openxmlformats.org/wordprocessingml/2006/main" xmlns:w14="http://schemas.microsoft.com/office/word/2010/wordml" xmlns:w15="http://schemas.microsoft.com/office/word/2012/wordml" xmlns:w16cid="http://schemas.microsoft.com/office/word/2016/wordml/cid" xmlns:w16se="http://schemas.microsoft.com/office/word/2015/wordml/symex" xmlns:wpg="http://schemas.microsoft.com/office/word/2010/wordprocessingGroup" xmlns:wpi="http://schemas.microsoft.com/office/word/2010/wordprocessingInk" xmlns:wne="http://schemas.microsoft.com/office/word/2006/wordml" xmlns:wps="http://schemas.microsoft.com/office/word/2010/wordprocessingShape" mc:Ignorable="w14 w15 w16se w16cid wp14">
   <w:p>
     <w:pPr>
@@ -14821,7 +14523,7 @@
         <wp:inline distT="0" distB="0" distL="0" distR="0" wp14:anchorId="269AB363" wp14:editId="1430DEDA">
           <wp:extent cx="1123950" cy="285750"/>
           <wp:effectExtent l="0" t="0" r="0" b="0"/>
-          <wp:docPr id="1" name="Picture 1"/>
+          <wp:docPr id="2" name="Picture 2"/>
           <wp:cNvGraphicFramePr>
             <a:graphicFrameLocks xmlns:a="http://schemas.openxmlformats.org/drawingml/2006/main" noChangeAspect="1"/>
           </wp:cNvGraphicFramePr>
@@ -14892,16 +14594,26 @@
     <w:r>
       <w:t xml:space="preserve"> </w:t>
     </w:r>
-    <w:fldSimple w:instr=" SUBJECT  \* MERGEFORMAT ">
-      <w:r>
-        <w:t>Software Design Specification</w:t>
-      </w:r>
-    </w:fldSimple>
+    <w:r>
+      <w:fldChar w:fldCharType="begin"/>
+    </w:r>
+    <w:r>
+      <w:instrText xml:space="preserve"> SUBJECT  \* MERGEFORMAT </w:instrText>
+    </w:r>
+    <w:r>
+      <w:fldChar w:fldCharType="separate"/>
+    </w:r>
+    <w:r>
+      <w:t>Software Design Specification</w:t>
+    </w:r>
+    <w:r>
+      <w:fldChar w:fldCharType="end"/>
+    </w:r>
   </w:p>
 </w:hdr>
 </file>
 
-<file path=word/header6.xml><?xml version="1.0" encoding="utf-8"?>
+<file path=word/header5.xml><?xml version="1.0" encoding="utf-8"?>
 <w:hdr xmlns:wpc="http://schemas.microsoft.com/office/word/2010/wordprocessingCanvas" xmlns:cx="http://schemas.microsoft.com/office/drawing/2014/chartex" xmlns:cx1="http://schemas.microsoft.com/office/drawing/2015/9/8/chartex" xmlns:cx2="http://schemas.microsoft.com/office/drawing/2015/10/21/chartex" xmlns:cx3="http://schemas.microsoft.com/office/drawing/2016/5/9/chartex" xmlns:cx4="http://schemas.microsoft.com/office/drawing/2016/5/10/chartex" xmlns:cx5="http://schemas.microsoft.com/office/drawing/2016/5/11/chartex" xmlns:cx6="http://schemas.microsoft.com/office/drawing/2016/5/12/chartex" xmlns:cx7="http://schemas.microsoft.com/office/drawing/2016/5/13/chartex" xmlns:cx8="http://schemas.microsoft.com/office/drawing/2016/5/14/chartex" xmlns:mc="http://schemas.openxmlformats.org/markup-compatibility/2006" xmlns:aink="http://schemas.microsoft.com/office/drawing/2016/ink" xmlns:am3d="http://schemas.microsoft.com/office/drawing/2017/model3d" xmlns:o="urn:schemas-microsoft-com:office:office" xmlns:r="http://schemas.openxmlformats.org/officeDocument/2006/relationships" xmlns:m="http://schemas.openxmlformats.org/officeDocument/2006/math" xmlns:v="urn:schemas-microsoft-com:vml" xmlns:wp14="http://schemas.microsoft.com/office/word/2010/wordprocessingDrawing" xmlns:wp="http://schemas.openxmlformats.org/drawingml/2006/wordprocessingDrawing" xmlns:w10="urn:schemas-microsoft-com:office:word" xmlns:w="http://schemas.openxmlformats.org/wordprocessingml/2006/main" xmlns:w14="http://schemas.microsoft.com/office/word/2010/wordml" xmlns:w15="http://schemas.microsoft.com/office/word/2012/wordml" xmlns:w16cid="http://schemas.microsoft.com/office/word/2016/wordml/cid" xmlns:w16se="http://schemas.microsoft.com/office/word/2015/wordml/symex" xmlns:wpg="http://schemas.microsoft.com/office/word/2010/wordprocessingGroup" xmlns:wpi="http://schemas.microsoft.com/office/word/2010/wordprocessingInk" xmlns:wne="http://schemas.microsoft.com/office/word/2006/wordml" xmlns:wps="http://schemas.microsoft.com/office/word/2010/wordprocessingShape" mc:Ignorable="w14 w15 w16se w16cid wp14">
   <w:p>
     <w:pPr>
@@ -21635,7 +21347,11 @@
     <w:next w:val="Normal"/>
     <w:autoRedefine/>
     <w:semiHidden/>
+    <w:rsid w:val="00514B82"/>
     <w:pPr>
+      <w:tabs>
+        <w:tab w:val="right" w:leader="dot" w:pos="9350"/>
+      </w:tabs>
       <w:spacing w:before="120"/>
       <w:jc w:val="left"/>
     </w:pPr>

</xml_diff>